<commit_message>
#RB Update SRS documentation
Pushed to SRS doc and Lab5
</commit_message>
<xml_diff>
--- a/Notes/Design & Requirements/Bartagamen Software Requirement Specifications.docx
+++ b/Notes/Design & Requirements/Bartagamen Software Requirement Specifications.docx
@@ -1993,125 +1993,214 @@
     </w:p>
     <w:p>
       <w:pPr>
-        <w:rPr>
-          <w:i/>
-          <w:highlight w:val="yellow"/>
-        </w:rPr>
-      </w:pPr>
-      <w:r>
-        <w:rPr>
-          <w:i/>
-          <w:highlight w:val="yellow"/>
-        </w:rPr>
-        <w:t>This section d</w:t>
-      </w:r>
-      <w:r>
-        <w:rPr>
-          <w:i/>
-          <w:highlight w:val="yellow"/>
-        </w:rPr>
-        <w:t>escribe</w:t>
-      </w:r>
-      <w:r>
-        <w:rPr>
-          <w:i/>
-          <w:highlight w:val="yellow"/>
-        </w:rPr>
-        <w:t>s</w:t>
-      </w:r>
-      <w:r>
-        <w:rPr>
-          <w:i/>
-          <w:highlight w:val="yellow"/>
+        <w:ind w:firstLine="720"/>
+        <w:rPr>
+          <w:iCs/>
+          <w:sz w:val="24"/>
+          <w:szCs w:val="24"/>
+        </w:rPr>
+      </w:pPr>
+      <w:r>
+        <w:rPr>
+          <w:iCs/>
+          <w:sz w:val="24"/>
+          <w:szCs w:val="24"/>
+        </w:rPr>
+        <w:t>Bearded dragons are a class of pet that fall under the category of exotic species. Unlike dogs or</w:t>
+      </w:r>
+      <w:r>
+        <w:rPr>
+          <w:iCs/>
+          <w:sz w:val="24"/>
+          <w:szCs w:val="24"/>
         </w:rPr>
         <w:t xml:space="preserve"> </w:t>
       </w:r>
-    </w:p>
-    <w:p>
-      <w:pPr>
-        <w:pStyle w:val="ListParagraph"/>
-        <w:numPr>
-          <w:ilvl w:val="0"/>
-          <w:numId w:val="14"/>
-        </w:numPr>
-        <w:rPr>
-          <w:i/>
-          <w:highlight w:val="yellow"/>
-        </w:rPr>
-      </w:pPr>
-      <w:r>
-        <w:rPr>
-          <w:i/>
-          <w:highlight w:val="yellow"/>
-        </w:rPr>
-        <w:t xml:space="preserve">the business </w:t>
-      </w:r>
-      <w:r>
-        <w:rPr>
-          <w:i/>
-          <w:highlight w:val="yellow"/>
-        </w:rPr>
-        <w:t xml:space="preserve">background </w:t>
-      </w:r>
-      <w:r>
-        <w:rPr>
-          <w:i/>
-          <w:highlight w:val="yellow"/>
-        </w:rPr>
-        <w:t>(or problem context</w:t>
-      </w:r>
-      <w:r>
-        <w:rPr>
-          <w:i/>
-          <w:highlight w:val="yellow"/>
-        </w:rPr>
-        <w:t>)</w:t>
-      </w:r>
-      <w:r>
-        <w:rPr>
-          <w:i/>
-          <w:highlight w:val="yellow"/>
-        </w:rPr>
-        <w:t xml:space="preserve">. </w:t>
-      </w:r>
-    </w:p>
-    <w:p>
-      <w:pPr>
-        <w:pStyle w:val="ListParagraph"/>
-        <w:numPr>
-          <w:ilvl w:val="0"/>
-          <w:numId w:val="14"/>
-        </w:numPr>
-        <w:rPr>
-          <w:i/>
-          <w:highlight w:val="yellow"/>
-        </w:rPr>
-      </w:pPr>
-      <w:r>
-        <w:rPr>
-          <w:rFonts w:eastAsia="Times New Roman" w:cs="Times New Roman"/>
-          <w:i/>
-          <w:highlight w:val="yellow"/>
-        </w:rPr>
-        <w:t xml:space="preserve">why a new system is </w:t>
-      </w:r>
-      <w:proofErr w:type="gramStart"/>
-      <w:r>
-        <w:rPr>
-          <w:rFonts w:eastAsia="Times New Roman" w:cs="Times New Roman"/>
-          <w:i/>
-          <w:highlight w:val="yellow"/>
-        </w:rPr>
-        <w:t>needed.</w:t>
-      </w:r>
-      <w:proofErr w:type="gramEnd"/>
-      <w:r>
-        <w:rPr>
-          <w:rFonts w:eastAsia="Times New Roman" w:cs="Times New Roman"/>
-          <w:i/>
-          <w:highlight w:val="yellow"/>
-        </w:rPr>
-        <w:t xml:space="preserve"> You should describe the existing problems, issues, or deficiencies in the business where the use of the new system can bring business values (by addressing the problems, issues, or deficiencies).</w:t>
+      <w:r>
+        <w:rPr>
+          <w:iCs/>
+          <w:sz w:val="24"/>
+          <w:szCs w:val="24"/>
+        </w:rPr>
+        <w:t>cats, the care requirements for these pets tends to suffer from poor documentation,</w:t>
+      </w:r>
+      <w:r>
+        <w:rPr>
+          <w:iCs/>
+          <w:sz w:val="24"/>
+          <w:szCs w:val="24"/>
+        </w:rPr>
+        <w:t xml:space="preserve"> </w:t>
+      </w:r>
+      <w:r>
+        <w:rPr>
+          <w:iCs/>
+          <w:sz w:val="24"/>
+          <w:szCs w:val="24"/>
+        </w:rPr>
+        <w:t>misinformation, information disputes, and an overall lack of knowledge. Perhaps the biggest</w:t>
+      </w:r>
+      <w:r>
+        <w:rPr>
+          <w:iCs/>
+          <w:sz w:val="24"/>
+          <w:szCs w:val="24"/>
+        </w:rPr>
+        <w:t xml:space="preserve"> </w:t>
+      </w:r>
+      <w:r>
+        <w:rPr>
+          <w:iCs/>
+          <w:sz w:val="24"/>
+          <w:szCs w:val="24"/>
+        </w:rPr>
+        <w:t>challenge for a bearded dragon owner is diet since bearded dragons are omnivores and many</w:t>
+      </w:r>
+      <w:r>
+        <w:rPr>
+          <w:iCs/>
+          <w:sz w:val="24"/>
+          <w:szCs w:val="24"/>
+        </w:rPr>
+        <w:t xml:space="preserve"> </w:t>
+      </w:r>
+      <w:r>
+        <w:rPr>
+          <w:iCs/>
+          <w:sz w:val="24"/>
+          <w:szCs w:val="24"/>
+        </w:rPr>
+        <w:t>different types of food must be incorporated into their diet. It can be daunting for a bearded</w:t>
+      </w:r>
+      <w:r>
+        <w:rPr>
+          <w:iCs/>
+          <w:sz w:val="24"/>
+          <w:szCs w:val="24"/>
+        </w:rPr>
+        <w:t xml:space="preserve"> </w:t>
+      </w:r>
+      <w:r>
+        <w:rPr>
+          <w:iCs/>
+          <w:sz w:val="24"/>
+          <w:szCs w:val="24"/>
+        </w:rPr>
+        <w:t>dragon owner to comb through the list of approved foods and put together an adequate diet</w:t>
+      </w:r>
+      <w:r>
+        <w:rPr>
+          <w:iCs/>
+          <w:sz w:val="24"/>
+          <w:szCs w:val="24"/>
+        </w:rPr>
+        <w:t xml:space="preserve"> </w:t>
+      </w:r>
+      <w:r>
+        <w:rPr>
+          <w:iCs/>
+          <w:sz w:val="24"/>
+          <w:szCs w:val="24"/>
+        </w:rPr>
+        <w:t>based</w:t>
+      </w:r>
+      <w:r>
+        <w:rPr>
+          <w:iCs/>
+          <w:sz w:val="24"/>
+          <w:szCs w:val="24"/>
+        </w:rPr>
+        <w:t xml:space="preserve"> </w:t>
+      </w:r>
+      <w:r>
+        <w:rPr>
+          <w:iCs/>
+          <w:sz w:val="24"/>
+          <w:szCs w:val="24"/>
+        </w:rPr>
+        <w:t>on veterinary guidelines. This is the target market for this application.</w:t>
+      </w:r>
+    </w:p>
+    <w:p>
+      <w:pPr>
+        <w:ind w:firstLine="720"/>
+        <w:rPr>
+          <w:iCs/>
+          <w:sz w:val="24"/>
+          <w:szCs w:val="24"/>
+        </w:rPr>
+      </w:pPr>
+      <w:r>
+        <w:rPr>
+          <w:iCs/>
+          <w:sz w:val="24"/>
+          <w:szCs w:val="24"/>
+        </w:rPr>
+        <w:t>There is no existing meal plan software for bearded dragons. The tools to easily fill this niche are</w:t>
+      </w:r>
+      <w:r>
+        <w:rPr>
+          <w:iCs/>
+          <w:sz w:val="24"/>
+          <w:szCs w:val="24"/>
+        </w:rPr>
+        <w:t xml:space="preserve"> </w:t>
+      </w:r>
+      <w:r>
+        <w:rPr>
+          <w:iCs/>
+          <w:sz w:val="24"/>
+          <w:szCs w:val="24"/>
+        </w:rPr>
+        <w:t>effectively non-existent. Planning a sufficiently balanced diet to maintain proper</w:t>
+      </w:r>
+      <w:r>
+        <w:rPr>
+          <w:iCs/>
+          <w:sz w:val="24"/>
+          <w:szCs w:val="24"/>
+        </w:rPr>
+        <w:t xml:space="preserve"> </w:t>
+      </w:r>
+      <w:r>
+        <w:rPr>
+          <w:iCs/>
+          <w:sz w:val="24"/>
+          <w:szCs w:val="24"/>
+        </w:rPr>
+        <w:t>health can be</w:t>
+      </w:r>
+      <w:r>
+        <w:rPr>
+          <w:iCs/>
+          <w:sz w:val="24"/>
+          <w:szCs w:val="24"/>
+        </w:rPr>
+        <w:t xml:space="preserve"> </w:t>
+      </w:r>
+      <w:r>
+        <w:rPr>
+          <w:iCs/>
+          <w:sz w:val="24"/>
+          <w:szCs w:val="24"/>
+        </w:rPr>
+        <w:t>difficult even for the most experienced owner. This tool can help every owner regardless of</w:t>
+      </w:r>
+      <w:r>
+        <w:rPr>
+          <w:iCs/>
+          <w:sz w:val="24"/>
+          <w:szCs w:val="24"/>
+        </w:rPr>
+        <w:t xml:space="preserve"> </w:t>
+      </w:r>
+      <w:r>
+        <w:rPr>
+          <w:iCs/>
+          <w:sz w:val="24"/>
+          <w:szCs w:val="24"/>
+        </w:rPr>
+        <w:t>experience improve the nutritional wellbeing of their pet.</w:t>
       </w:r>
     </w:p>
     <w:p>
@@ -2129,114 +2218,55 @@
     </w:p>
     <w:p>
       <w:pPr>
-        <w:rPr>
-          <w:rFonts w:cs="BDEGD F+ Arial MT"/>
-          <w:i/>
-          <w:highlight w:val="yellow"/>
-        </w:rPr>
-      </w:pPr>
-      <w:r>
-        <w:rPr>
-          <w:rFonts w:cs="BDEGD F+ Arial MT"/>
-          <w:i/>
-          <w:highlight w:val="yellow"/>
-        </w:rPr>
-        <w:t xml:space="preserve">Describe the scope of the software by </w:t>
-      </w:r>
-      <w:r>
-        <w:rPr>
-          <w:rFonts w:eastAsia="Times New Roman" w:cs="Times New Roman"/>
-          <w:i/>
-          <w:highlight w:val="yellow"/>
-        </w:rPr>
-        <w:t xml:space="preserve">clearly list the desired objectives. This sets up a scope for the new system to be developed. You may choose to address only a few of the problems, issues, or deficiencies identified in the business. </w:t>
-      </w:r>
-      <w:proofErr w:type="gramStart"/>
-      <w:r>
-        <w:rPr>
-          <w:rFonts w:eastAsia="Times New Roman" w:cs="Times New Roman"/>
-          <w:i/>
-          <w:highlight w:val="yellow"/>
-        </w:rPr>
-        <w:t>In particular, you</w:t>
-      </w:r>
-      <w:proofErr w:type="gramEnd"/>
-      <w:r>
-        <w:rPr>
-          <w:rFonts w:eastAsia="Times New Roman" w:cs="Times New Roman"/>
-          <w:i/>
-          <w:highlight w:val="yellow"/>
-        </w:rPr>
-        <w:t xml:space="preserve"> should</w:t>
-      </w:r>
-    </w:p>
-    <w:p>
-      <w:pPr>
-        <w:numPr>
-          <w:ilvl w:val="0"/>
-          <w:numId w:val="15"/>
-        </w:numPr>
         <w:shd w:val="clear" w:color="auto" w:fill="FFFFFF"/>
         <w:spacing w:before="100" w:beforeAutospacing="1" w:after="100" w:afterAutospacing="1" w:line="240" w:lineRule="auto"/>
+        <w:ind w:firstLine="720"/>
         <w:rPr>
           <w:rFonts w:eastAsia="Times New Roman" w:cs="Times New Roman"/>
-          <w:i/>
-          <w:highlight w:val="yellow"/>
+          <w:iCs/>
+          <w:sz w:val="24"/>
+          <w:szCs w:val="24"/>
         </w:rPr>
       </w:pPr>
       <w:r>
         <w:rPr>
           <w:rFonts w:eastAsia="Times New Roman" w:cs="Times New Roman"/>
-          <w:i/>
-          <w:highlight w:val="yellow"/>
-        </w:rPr>
-        <w:t>Give an appropriate name to the system (e.g., PSU Campus Map, Super Team Editor, etc.) and reference it by name in the rest of the document;</w:t>
-      </w:r>
-    </w:p>
-    <w:p>
-      <w:pPr>
-        <w:numPr>
-          <w:ilvl w:val="0"/>
-          <w:numId w:val="15"/>
-        </w:numPr>
+          <w:iCs/>
+          <w:sz w:val="24"/>
+          <w:szCs w:val="24"/>
+        </w:rPr>
+        <w:t>This</w:t>
+      </w:r>
+      <w:r>
+        <w:rPr>
+          <w:rFonts w:eastAsia="Times New Roman" w:cs="Times New Roman"/>
+          <w:iCs/>
+          <w:sz w:val="24"/>
+          <w:szCs w:val="24"/>
+        </w:rPr>
+        <w:t xml:space="preserve"> is a local application that maintains a list of safe foods for bearded dragons. In addition to having a complete list of approved foods for the pet, the application will provide a breakdown of the best available dietary information for the pet based on its age. This will include tracking of various dietary restrictions on a timeline suitable for these pets, providing owners of bearded dragons a flexible and powerful tool to help maintain proper nutrition throughout the full lifecycle. The dietary needs of these pets changes with age and other unique factors for each pet. By empowering the owners of these pets, this application will help maintain healthier pets, and more positive ownership experiences for our users.</w:t>
+      </w:r>
+    </w:p>
+    <w:p>
+      <w:pPr>
         <w:shd w:val="clear" w:color="auto" w:fill="FFFFFF"/>
         <w:spacing w:before="100" w:beforeAutospacing="1" w:after="100" w:afterAutospacing="1" w:line="240" w:lineRule="auto"/>
         <w:rPr>
           <w:rFonts w:eastAsia="Times New Roman" w:cs="Times New Roman"/>
-          <w:i/>
-          <w:highlight w:val="yellow"/>
+          <w:iCs/>
+          <w:sz w:val="24"/>
+          <w:szCs w:val="24"/>
         </w:rPr>
       </w:pPr>
       <w:r>
         <w:rPr>
           <w:rFonts w:eastAsia="Times New Roman" w:cs="Times New Roman"/>
-          <w:i/>
-          <w:highlight w:val="yellow"/>
-        </w:rPr>
-        <w:t>Explain goals (what the software will do);</w:t>
-      </w:r>
-    </w:p>
-    <w:p>
-      <w:pPr>
-        <w:numPr>
-          <w:ilvl w:val="0"/>
-          <w:numId w:val="15"/>
-        </w:numPr>
-        <w:shd w:val="clear" w:color="auto" w:fill="FFFFFF"/>
-        <w:spacing w:before="100" w:beforeAutospacing="1" w:after="100" w:afterAutospacing="1" w:line="240" w:lineRule="auto"/>
-        <w:rPr>
-          <w:rFonts w:eastAsia="Times New Roman" w:cs="Times New Roman"/>
-          <w:i/>
-          <w:highlight w:val="yellow"/>
-        </w:rPr>
-      </w:pPr>
-      <w:r>
-        <w:rPr>
-          <w:rFonts w:eastAsia="Times New Roman" w:cs="Times New Roman"/>
-          <w:i/>
-          <w:highlight w:val="yellow"/>
-        </w:rPr>
-        <w:t>Describe the application of the software, including potential benefits.</w:t>
+          <w:iCs/>
+          <w:sz w:val="24"/>
+          <w:szCs w:val="24"/>
+        </w:rPr>
+        <w:tab/>
+        <w:t>This application will allow the user to follow a meal plan and supplement schedule, edit the list of approved foods or generated meal plans to account for bearded dragon / owner preferences or local availability of certain food items, and read any extra information corresponding with bearded dragons, prioritize planning the diet of your bearded dragon while tracking restrictions on a monthly calendar.</w:t>
       </w:r>
     </w:p>
     <w:p>
@@ -2254,348 +2284,65 @@
     </w:p>
     <w:p>
       <w:pPr>
+        <w:ind w:firstLine="720"/>
         <w:rPr>
           <w:rFonts w:ascii="BDEGD F+ Arial MT" w:hAnsi="BDEGD F+ Arial MT" w:cs="BDEGD F+ Arial MT" w:hint="eastAsia"/>
-          <w:i/>
+          <w:iCs/>
+          <w:sz w:val="24"/>
+          <w:szCs w:val="24"/>
         </w:rPr>
       </w:pPr>
       <w:r>
         <w:rPr>
           <w:rFonts w:ascii="BDEGD F+ Arial MT" w:hAnsi="BDEGD F+ Arial MT"/>
-          <w:i/>
-          <w:highlight w:val="yellow"/>
-        </w:rPr>
-        <w:t xml:space="preserve">Identifying the potential users of the product. </w:t>
-      </w:r>
-      <w:r>
-        <w:rPr>
-          <w:rFonts w:ascii="BDEGD F+ Arial MT" w:hAnsi="BDEGD F+ Arial MT" w:cs="BDEGD F+ Arial MT"/>
-          <w:i/>
-          <w:highlight w:val="yellow"/>
-        </w:rPr>
-        <w:t xml:space="preserve">Describe general characteristics of the intended groups of users </w:t>
-      </w:r>
-      <w:r>
-        <w:rPr>
-          <w:rFonts w:ascii="BDEGD F+ Arial MT" w:hAnsi="BDEGD F+ Arial MT" w:cs="BDEGD F+ Arial MT"/>
-          <w:i/>
-          <w:highlight w:val="yellow"/>
-        </w:rPr>
-        <w:t>(</w:t>
-      </w:r>
-      <w:r>
-        <w:rPr>
-          <w:rFonts w:ascii="BDEGD F+ Arial MT" w:hAnsi="BDEGD F+ Arial MT"/>
-          <w:i/>
-          <w:highlight w:val="yellow"/>
-        </w:rPr>
-        <w:t>stakeholders</w:t>
-      </w:r>
-      <w:r>
-        <w:rPr>
-          <w:rFonts w:ascii="BDEGD F+ Arial MT" w:hAnsi="BDEGD F+ Arial MT" w:cs="BDEGD F+ Arial MT"/>
-          <w:i/>
-          <w:highlight w:val="yellow"/>
-        </w:rPr>
-        <w:t xml:space="preserve">) </w:t>
-      </w:r>
-      <w:r>
-        <w:rPr>
-          <w:rFonts w:ascii="BDEGD F+ Arial MT" w:hAnsi="BDEGD F+ Arial MT" w:cs="BDEGD F+ Arial MT"/>
-          <w:i/>
-          <w:highlight w:val="yellow"/>
-        </w:rPr>
-        <w:t>of the product</w:t>
-      </w:r>
-      <w:r>
-        <w:rPr>
-          <w:rFonts w:ascii="BDEGD F+ Arial MT" w:hAnsi="BDEGD F+ Arial MT" w:cs="BDEGD F+ Arial MT"/>
-          <w:i/>
-          <w:highlight w:val="yellow"/>
-        </w:rPr>
-        <w:t xml:space="preserve">, especially focusing on </w:t>
-      </w:r>
-      <w:r>
-        <w:rPr>
-          <w:rFonts w:ascii="BDEGD F+ Arial MT" w:hAnsi="BDEGD F+ Arial MT" w:cs="BDEGD F+ Arial MT"/>
-          <w:i/>
-          <w:highlight w:val="yellow"/>
-        </w:rPr>
-        <w:t>characteristics that may influence usability, such as educational level, experience, disabilities, and technical expertise.</w:t>
-      </w:r>
-      <w:r>
-        <w:rPr>
-          <w:rFonts w:ascii="BDEGD F+ Arial MT" w:hAnsi="BDEGD F+ Arial MT" w:cs="BDEGD F+ Arial MT"/>
-          <w:i/>
-        </w:rPr>
+          <w:iCs/>
+          <w:sz w:val="24"/>
+          <w:szCs w:val="24"/>
+        </w:rPr>
+        <w:t>The primary use group for this application is comprised of pet owners of bearded dragons. This is designed to be useful to both novices and expert owners in tracking the requirements to maintain positive dietary health for this breed of exotic pet.</w:t>
+      </w:r>
+    </w:p>
+    <w:p>
+      <w:pPr>
+        <w:pStyle w:val="Heading2"/>
+      </w:pPr>
+      <w:bookmarkStart w:id="3" w:name="_Toc517696150"/>
+      <w:r>
+        <w:t>3.1 Key users</w:t>
+      </w:r>
+      <w:bookmarkEnd w:id="3"/>
+      <w:r>
         <w:t xml:space="preserve"> </w:t>
       </w:r>
     </w:p>
     <w:p>
       <w:pPr>
-        <w:pStyle w:val="Heading2"/>
-      </w:pPr>
-      <w:bookmarkStart w:id="3" w:name="_Toc517696150"/>
-      <w:r>
-        <w:t>3.1 Key users</w:t>
-      </w:r>
-      <w:bookmarkEnd w:id="3"/>
-      <w:r>
-        <w:t xml:space="preserve"> </w:t>
-      </w:r>
-    </w:p>
-    <w:p>
-      <w:pPr>
-        <w:rPr>
-          <w:i/>
-          <w:highlight w:val="yellow"/>
-        </w:rPr>
-      </w:pPr>
-      <w:r>
-        <w:rPr>
-          <w:i/>
-          <w:highlight w:val="yellow"/>
-        </w:rPr>
-        <w:t xml:space="preserve">They are critical to the continued success of the product. Give greater importance to requirements generated by this category of user. </w:t>
-      </w:r>
-    </w:p>
-    <w:p>
-      <w:pPr>
-        <w:pStyle w:val="ListParagraph"/>
-        <w:numPr>
-          <w:ilvl w:val="0"/>
-          <w:numId w:val="6"/>
-        </w:numPr>
-        <w:rPr>
-          <w:i/>
-          <w:highlight w:val="yellow"/>
-        </w:rPr>
-      </w:pPr>
-      <w:r>
-        <w:rPr>
-          <w:i/>
-          <w:highlight w:val="yellow"/>
-        </w:rPr>
-        <w:t xml:space="preserve">User role responsibilities: what to do with the product. </w:t>
-      </w:r>
-    </w:p>
-    <w:p>
-      <w:pPr>
-        <w:pStyle w:val="ListParagraph"/>
-        <w:numPr>
-          <w:ilvl w:val="0"/>
-          <w:numId w:val="6"/>
-        </w:numPr>
-        <w:rPr>
-          <w:i/>
-          <w:highlight w:val="yellow"/>
-        </w:rPr>
-      </w:pPr>
-      <w:r>
-        <w:rPr>
-          <w:i/>
-          <w:highlight w:val="yellow"/>
-        </w:rPr>
-        <w:t xml:space="preserve">Subject matter experience: Summarizes the users’ knowledge of the business (domain). Rate as novice, journeyman, or master. </w:t>
-      </w:r>
-    </w:p>
-    <w:p>
-      <w:pPr>
-        <w:pStyle w:val="ListParagraph"/>
-        <w:numPr>
-          <w:ilvl w:val="0"/>
-          <w:numId w:val="6"/>
-        </w:numPr>
-        <w:rPr>
-          <w:i/>
-          <w:highlight w:val="yellow"/>
-        </w:rPr>
-      </w:pPr>
-      <w:r>
-        <w:rPr>
-          <w:i/>
-          <w:highlight w:val="yellow"/>
-        </w:rPr>
-        <w:t xml:space="preserve">Technological experience: Describes the users’ experience with relevant technology. Rate as novice, journeyman, or master. </w:t>
-      </w:r>
-    </w:p>
-    <w:p>
-      <w:pPr>
-        <w:pStyle w:val="ListParagraph"/>
-        <w:numPr>
-          <w:ilvl w:val="0"/>
-          <w:numId w:val="6"/>
-        </w:numPr>
-        <w:rPr>
-          <w:i/>
-          <w:highlight w:val="yellow"/>
-        </w:rPr>
-      </w:pPr>
-      <w:r>
-        <w:rPr>
-          <w:i/>
-          <w:highlight w:val="yellow"/>
-        </w:rPr>
-        <w:t xml:space="preserve">Other user characteristics: Describe any characteristics of the users that </w:t>
-      </w:r>
-      <w:proofErr w:type="gramStart"/>
-      <w:r>
-        <w:rPr>
-          <w:i/>
-          <w:highlight w:val="yellow"/>
-        </w:rPr>
-        <w:t>have an effect on</w:t>
-      </w:r>
-      <w:proofErr w:type="gramEnd"/>
-      <w:r>
-        <w:rPr>
-          <w:i/>
-          <w:highlight w:val="yellow"/>
-        </w:rPr>
-        <w:t xml:space="preserve"> the requirements and eventual design of the product. For example: </w:t>
-      </w:r>
-    </w:p>
-    <w:p>
-      <w:pPr>
-        <w:pStyle w:val="ListParagraph"/>
-        <w:numPr>
-          <w:ilvl w:val="1"/>
-          <w:numId w:val="6"/>
-        </w:numPr>
-        <w:rPr>
-          <w:i/>
-          <w:highlight w:val="yellow"/>
-        </w:rPr>
-      </w:pPr>
-      <w:r>
-        <w:rPr>
-          <w:i/>
-          <w:highlight w:val="yellow"/>
-        </w:rPr>
-        <w:t>Physical abilities/disabilities</w:t>
-      </w:r>
-    </w:p>
-    <w:p>
-      <w:pPr>
-        <w:pStyle w:val="ListParagraph"/>
-        <w:numPr>
-          <w:ilvl w:val="1"/>
-          <w:numId w:val="6"/>
-        </w:numPr>
-        <w:rPr>
-          <w:i/>
-          <w:highlight w:val="yellow"/>
-        </w:rPr>
-      </w:pPr>
-      <w:r>
-        <w:rPr>
-          <w:i/>
-          <w:highlight w:val="yellow"/>
-        </w:rPr>
-        <w:t>Intellectual abilities/disabilities</w:t>
-      </w:r>
-    </w:p>
-    <w:p>
-      <w:pPr>
-        <w:pStyle w:val="ListParagraph"/>
-        <w:numPr>
-          <w:ilvl w:val="1"/>
-          <w:numId w:val="6"/>
-        </w:numPr>
-        <w:rPr>
-          <w:i/>
-          <w:highlight w:val="yellow"/>
-        </w:rPr>
-      </w:pPr>
-      <w:r>
-        <w:rPr>
-          <w:i/>
-          <w:highlight w:val="yellow"/>
-        </w:rPr>
-        <w:t>Attitude toward technology</w:t>
-      </w:r>
-    </w:p>
-    <w:p>
-      <w:pPr>
-        <w:pStyle w:val="ListParagraph"/>
-        <w:numPr>
-          <w:ilvl w:val="1"/>
-          <w:numId w:val="6"/>
-        </w:numPr>
-        <w:rPr>
-          <w:i/>
-          <w:highlight w:val="yellow"/>
-        </w:rPr>
-      </w:pPr>
-      <w:r>
-        <w:rPr>
-          <w:i/>
-          <w:highlight w:val="yellow"/>
-        </w:rPr>
-        <w:t>Education</w:t>
-      </w:r>
-    </w:p>
-    <w:p>
-      <w:pPr>
-        <w:pStyle w:val="ListParagraph"/>
-        <w:numPr>
-          <w:ilvl w:val="1"/>
-          <w:numId w:val="6"/>
-        </w:numPr>
-        <w:rPr>
-          <w:i/>
-          <w:highlight w:val="yellow"/>
-        </w:rPr>
-      </w:pPr>
-      <w:r>
-        <w:rPr>
-          <w:i/>
-          <w:highlight w:val="yellow"/>
-        </w:rPr>
-        <w:t>Linguistic skills</w:t>
-      </w:r>
-    </w:p>
-    <w:p>
-      <w:pPr>
-        <w:pStyle w:val="ListParagraph"/>
-        <w:numPr>
-          <w:ilvl w:val="1"/>
-          <w:numId w:val="6"/>
-        </w:numPr>
-        <w:rPr>
-          <w:i/>
-          <w:highlight w:val="yellow"/>
-        </w:rPr>
-      </w:pPr>
-      <w:r>
-        <w:rPr>
-          <w:i/>
-          <w:highlight w:val="yellow"/>
-        </w:rPr>
-        <w:t>Age group</w:t>
-      </w:r>
-    </w:p>
-    <w:p>
-      <w:pPr>
-        <w:pStyle w:val="ListParagraph"/>
-        <w:numPr>
-          <w:ilvl w:val="1"/>
-          <w:numId w:val="6"/>
-        </w:numPr>
-        <w:rPr>
-          <w:i/>
-          <w:highlight w:val="yellow"/>
-        </w:rPr>
-      </w:pPr>
-      <w:r>
-        <w:rPr>
-          <w:i/>
-          <w:highlight w:val="yellow"/>
-        </w:rPr>
-        <w:t>Gender</w:t>
-      </w:r>
-    </w:p>
-    <w:p/>
+        <w:ind w:firstLine="720"/>
+        <w:rPr>
+          <w:iCs/>
+          <w:sz w:val="24"/>
+          <w:szCs w:val="24"/>
+        </w:rPr>
+      </w:pPr>
+      <w:r>
+        <w:rPr>
+          <w:b/>
+          <w:bCs/>
+          <w:iCs/>
+          <w:sz w:val="24"/>
+          <w:szCs w:val="24"/>
+        </w:rPr>
+        <w:t>Hobbyist</w:t>
+      </w:r>
+      <w:r>
+        <w:rPr>
+          <w:iCs/>
+          <w:sz w:val="24"/>
+          <w:szCs w:val="24"/>
+        </w:rPr>
+        <w:t>: Possesses moderate knowledge of owning a bearded dragon and providing the diet required for its care. The app will focus on providing any tips to help the bearded dragon, which will benefit their health and companionship with the owner.</w:t>
+      </w:r>
+    </w:p>
     <w:p>
       <w:pPr>
         <w:pStyle w:val="Heading2"/>
@@ -2613,558 +2360,123 @@
     <w:p>
       <w:pPr>
         <w:rPr>
-          <w:i/>
-          <w:highlight w:val="yellow"/>
-        </w:rPr>
-      </w:pPr>
-      <w:r>
-        <w:rPr>
-          <w:i/>
-          <w:highlight w:val="yellow"/>
-        </w:rPr>
-        <w:t>They will use the product, but their opinion of it has no effect on its long-term success. Where there is a conflict between secondary users’ requirements and those of key users, the key users take precedence.</w:t>
-      </w:r>
-    </w:p>
-    <w:p>
-      <w:pPr>
-        <w:pStyle w:val="ListParagraph"/>
-        <w:numPr>
-          <w:ilvl w:val="0"/>
-          <w:numId w:val="6"/>
-        </w:numPr>
-        <w:rPr>
-          <w:i/>
-          <w:highlight w:val="yellow"/>
-        </w:rPr>
-      </w:pPr>
-      <w:r>
-        <w:rPr>
-          <w:i/>
-          <w:highlight w:val="yellow"/>
-        </w:rPr>
-        <w:t xml:space="preserve">User role responsibilities: what to do with the product. </w:t>
-      </w:r>
-    </w:p>
-    <w:p>
-      <w:pPr>
-        <w:pStyle w:val="ListParagraph"/>
-        <w:numPr>
-          <w:ilvl w:val="0"/>
-          <w:numId w:val="6"/>
-        </w:numPr>
-        <w:rPr>
-          <w:i/>
-          <w:highlight w:val="yellow"/>
-        </w:rPr>
-      </w:pPr>
-      <w:r>
-        <w:rPr>
-          <w:i/>
-          <w:highlight w:val="yellow"/>
-        </w:rPr>
-        <w:t xml:space="preserve">Subject matter experience: Summarizes the users’ knowledge of the business (domain). Rate as novice, journeyman, or master. </w:t>
-      </w:r>
-    </w:p>
-    <w:p>
-      <w:pPr>
-        <w:pStyle w:val="ListParagraph"/>
-        <w:numPr>
-          <w:ilvl w:val="0"/>
-          <w:numId w:val="6"/>
-        </w:numPr>
-        <w:rPr>
-          <w:i/>
-          <w:highlight w:val="yellow"/>
-        </w:rPr>
-      </w:pPr>
-      <w:r>
-        <w:rPr>
-          <w:i/>
-          <w:highlight w:val="yellow"/>
-        </w:rPr>
-        <w:t xml:space="preserve">Technological experience: Describes the users’ experience with relevant technology. Rate as novice, journeyman, or master. </w:t>
-      </w:r>
-    </w:p>
-    <w:p>
-      <w:pPr>
-        <w:pStyle w:val="ListParagraph"/>
-        <w:numPr>
-          <w:ilvl w:val="0"/>
-          <w:numId w:val="6"/>
-        </w:numPr>
-        <w:rPr>
-          <w:i/>
-          <w:highlight w:val="yellow"/>
-        </w:rPr>
-      </w:pPr>
-      <w:r>
-        <w:rPr>
-          <w:i/>
-          <w:highlight w:val="yellow"/>
-        </w:rPr>
-        <w:t xml:space="preserve">Other user characteristics: Describe any characteristics of the users that </w:t>
+          <w:sz w:val="24"/>
+          <w:szCs w:val="24"/>
+        </w:rPr>
+      </w:pPr>
+      <w:r>
+        <w:rPr>
+          <w:iCs/>
+        </w:rPr>
+        <w:tab/>
+      </w:r>
+      <w:r>
+        <w:rPr>
+          <w:b/>
+          <w:bCs/>
+          <w:iCs/>
+          <w:sz w:val="24"/>
+          <w:szCs w:val="24"/>
+        </w:rPr>
+        <w:t>Novice</w:t>
+      </w:r>
+      <w:r>
+        <w:rPr>
+          <w:iCs/>
+          <w:sz w:val="24"/>
+          <w:szCs w:val="24"/>
+        </w:rPr>
+        <w:t>: First time pet owners of a bearded dragon, possess little to no prior knowledge of how to care for a bearded dragon. Provide a general overview as well as a deeper insight to what may benefit the bearded dragon.</w:t>
+      </w:r>
+    </w:p>
+    <w:p>
+      <w:pPr>
+        <w:pStyle w:val="Heading2"/>
+      </w:pPr>
+      <w:bookmarkStart w:id="5" w:name="_Toc517696152"/>
+      <w:r>
+        <w:t>3.3 Unimportant users</w:t>
+      </w:r>
+      <w:bookmarkEnd w:id="5"/>
+      <w:r>
+        <w:t xml:space="preserve"> </w:t>
+      </w:r>
+    </w:p>
+    <w:p>
+      <w:pPr>
+        <w:rPr>
+          <w:iCs/>
+          <w:sz w:val="24"/>
+          <w:szCs w:val="24"/>
+        </w:rPr>
+      </w:pPr>
+      <w:r>
+        <w:rPr>
+          <w:iCs/>
+          <w:sz w:val="24"/>
+          <w:szCs w:val="24"/>
+        </w:rPr>
+        <w:tab/>
+      </w:r>
+      <w:r>
+        <w:rPr>
+          <w:b/>
+          <w:bCs/>
+          <w:iCs/>
+          <w:sz w:val="24"/>
+          <w:szCs w:val="24"/>
+        </w:rPr>
+        <w:t>Master</w:t>
+      </w:r>
+      <w:r>
+        <w:rPr>
+          <w:iCs/>
+          <w:sz w:val="24"/>
+          <w:szCs w:val="24"/>
+        </w:rPr>
+        <w:t xml:space="preserve">: Professional experts and/or </w:t>
       </w:r>
       <w:proofErr w:type="gramStart"/>
       <w:r>
         <w:rPr>
-          <w:i/>
-          <w:highlight w:val="yellow"/>
-        </w:rPr>
-        <w:t>have an effect on</w:t>
+          <w:iCs/>
+          <w:sz w:val="24"/>
+          <w:szCs w:val="24"/>
+        </w:rPr>
+        <w:t>long time</w:t>
       </w:r>
       <w:proofErr w:type="gramEnd"/>
       <w:r>
         <w:rPr>
-          <w:i/>
-          <w:highlight w:val="yellow"/>
-        </w:rPr>
-        <w:t xml:space="preserve"> the requirements and eventual design of the product. For example: </w:t>
-      </w:r>
-    </w:p>
-    <w:p>
-      <w:pPr>
-        <w:pStyle w:val="ListParagraph"/>
-        <w:numPr>
-          <w:ilvl w:val="1"/>
-          <w:numId w:val="6"/>
-        </w:numPr>
-        <w:rPr>
-          <w:i/>
-          <w:highlight w:val="yellow"/>
-        </w:rPr>
-      </w:pPr>
-      <w:r>
-        <w:rPr>
-          <w:i/>
-          <w:highlight w:val="yellow"/>
-        </w:rPr>
-        <w:t>Physical abilities/disabilities</w:t>
-      </w:r>
-    </w:p>
-    <w:p>
-      <w:pPr>
-        <w:pStyle w:val="ListParagraph"/>
-        <w:numPr>
-          <w:ilvl w:val="1"/>
-          <w:numId w:val="6"/>
-        </w:numPr>
-        <w:rPr>
-          <w:i/>
-          <w:highlight w:val="yellow"/>
-        </w:rPr>
-      </w:pPr>
-      <w:r>
-        <w:rPr>
-          <w:i/>
-          <w:highlight w:val="yellow"/>
-        </w:rPr>
-        <w:t>Intellectual abilities/disabilities</w:t>
-      </w:r>
-    </w:p>
-    <w:p>
-      <w:pPr>
-        <w:pStyle w:val="ListParagraph"/>
-        <w:numPr>
-          <w:ilvl w:val="1"/>
-          <w:numId w:val="6"/>
-        </w:numPr>
-        <w:rPr>
-          <w:i/>
-          <w:highlight w:val="yellow"/>
-        </w:rPr>
-      </w:pPr>
-      <w:r>
-        <w:rPr>
-          <w:i/>
-          <w:highlight w:val="yellow"/>
-        </w:rPr>
-        <w:t>Attitude toward technology</w:t>
-      </w:r>
-    </w:p>
-    <w:p>
-      <w:pPr>
-        <w:pStyle w:val="ListParagraph"/>
-        <w:numPr>
-          <w:ilvl w:val="1"/>
-          <w:numId w:val="6"/>
-        </w:numPr>
-        <w:rPr>
-          <w:i/>
-          <w:highlight w:val="yellow"/>
-        </w:rPr>
-      </w:pPr>
-      <w:r>
-        <w:rPr>
-          <w:i/>
-          <w:highlight w:val="yellow"/>
-        </w:rPr>
-        <w:t>Education</w:t>
-      </w:r>
-    </w:p>
-    <w:p>
-      <w:pPr>
-        <w:pStyle w:val="ListParagraph"/>
-        <w:numPr>
-          <w:ilvl w:val="1"/>
-          <w:numId w:val="6"/>
-        </w:numPr>
-        <w:rPr>
-          <w:i/>
-          <w:highlight w:val="yellow"/>
-        </w:rPr>
-      </w:pPr>
-      <w:r>
-        <w:rPr>
-          <w:i/>
-          <w:highlight w:val="yellow"/>
-        </w:rPr>
-        <w:t>Linguistic skills</w:t>
-      </w:r>
-    </w:p>
-    <w:p>
-      <w:pPr>
-        <w:pStyle w:val="ListParagraph"/>
-        <w:numPr>
-          <w:ilvl w:val="1"/>
-          <w:numId w:val="6"/>
-        </w:numPr>
-        <w:rPr>
-          <w:i/>
-          <w:highlight w:val="yellow"/>
-        </w:rPr>
-      </w:pPr>
-      <w:r>
-        <w:rPr>
-          <w:i/>
-          <w:highlight w:val="yellow"/>
-        </w:rPr>
-        <w:t>Age group</w:t>
-      </w:r>
-    </w:p>
-    <w:p>
-      <w:pPr>
-        <w:pStyle w:val="ListParagraph"/>
-        <w:numPr>
-          <w:ilvl w:val="1"/>
-          <w:numId w:val="6"/>
-        </w:numPr>
-        <w:rPr>
-          <w:i/>
-          <w:highlight w:val="yellow"/>
-        </w:rPr>
-      </w:pPr>
-      <w:r>
-        <w:rPr>
-          <w:i/>
-          <w:highlight w:val="yellow"/>
-        </w:rPr>
-        <w:t>Gender</w:t>
-      </w:r>
-    </w:p>
-    <w:p/>
+          <w:iCs/>
+          <w:sz w:val="24"/>
+          <w:szCs w:val="24"/>
+        </w:rPr>
+        <w:t xml:space="preserve"> enthusiasts that are interested in recording data of the reptiles diet and potentially maintaining better records.</w:t>
+      </w:r>
+    </w:p>
+    <w:p>
+      <w:pPr>
+        <w:pStyle w:val="Heading1"/>
+        <w:rPr>
+          <w:rFonts w:hint="eastAsia"/>
+        </w:rPr>
+      </w:pPr>
+      <w:bookmarkStart w:id="6" w:name="_Toc517696153"/>
+      <w:r>
+        <w:t>4</w:t>
+      </w:r>
+      <w:r>
+        <w:t xml:space="preserve"> Product perspective</w:t>
+      </w:r>
+      <w:bookmarkEnd w:id="6"/>
+    </w:p>
     <w:p>
       <w:pPr>
         <w:pStyle w:val="Heading2"/>
       </w:pPr>
-      <w:bookmarkStart w:id="5" w:name="_Toc517696152"/>
-      <w:r>
-        <w:t>3.3 Unimportant users</w:t>
-      </w:r>
-      <w:bookmarkEnd w:id="5"/>
-      <w:r>
-        <w:t xml:space="preserve"> </w:t>
-      </w:r>
-    </w:p>
-    <w:p>
-      <w:pPr>
-        <w:rPr>
-          <w:i/>
-          <w:highlight w:val="yellow"/>
-        </w:rPr>
-      </w:pPr>
-      <w:r>
-        <w:rPr>
-          <w:i/>
-          <w:highlight w:val="yellow"/>
-        </w:rPr>
-        <w:t>This category of user is given the lowest priority. It includes infrequent, unauthorized, and unskilled users, as well as people who misuse the product.</w:t>
-      </w:r>
-    </w:p>
-    <w:p>
-      <w:pPr>
-        <w:pStyle w:val="ListParagraph"/>
-        <w:numPr>
-          <w:ilvl w:val="0"/>
-          <w:numId w:val="6"/>
-        </w:numPr>
-        <w:rPr>
-          <w:i/>
-          <w:highlight w:val="yellow"/>
-        </w:rPr>
-      </w:pPr>
-      <w:r>
-        <w:rPr>
-          <w:i/>
-          <w:highlight w:val="yellow"/>
-        </w:rPr>
-        <w:t xml:space="preserve">User role responsibilities: what to do with the product. </w:t>
-      </w:r>
-    </w:p>
-    <w:p>
-      <w:pPr>
-        <w:pStyle w:val="ListParagraph"/>
-        <w:numPr>
-          <w:ilvl w:val="0"/>
-          <w:numId w:val="6"/>
-        </w:numPr>
-        <w:rPr>
-          <w:i/>
-          <w:highlight w:val="yellow"/>
-        </w:rPr>
-      </w:pPr>
-      <w:r>
-        <w:rPr>
-          <w:i/>
-          <w:highlight w:val="yellow"/>
-        </w:rPr>
-        <w:t xml:space="preserve">Subject matter experience: Summarizes the users’ knowledge of the business (domain). Rate as novice, journeyman, or master. </w:t>
-      </w:r>
-    </w:p>
-    <w:p>
-      <w:pPr>
-        <w:pStyle w:val="ListParagraph"/>
-        <w:numPr>
-          <w:ilvl w:val="0"/>
-          <w:numId w:val="6"/>
-        </w:numPr>
-        <w:rPr>
-          <w:i/>
-          <w:highlight w:val="yellow"/>
-        </w:rPr>
-      </w:pPr>
-      <w:r>
-        <w:rPr>
-          <w:i/>
-          <w:highlight w:val="yellow"/>
-        </w:rPr>
-        <w:t xml:space="preserve">Technological experience: Describes the users’ experience with relevant technology. Rate as novice, journeyman, or master. </w:t>
-      </w:r>
-    </w:p>
-    <w:p>
-      <w:pPr>
-        <w:pStyle w:val="ListParagraph"/>
-        <w:numPr>
-          <w:ilvl w:val="0"/>
-          <w:numId w:val="6"/>
-        </w:numPr>
-        <w:rPr>
-          <w:i/>
-          <w:highlight w:val="yellow"/>
-        </w:rPr>
-      </w:pPr>
-      <w:r>
-        <w:rPr>
-          <w:i/>
-          <w:highlight w:val="yellow"/>
-        </w:rPr>
-        <w:t xml:space="preserve">Other user characteristics: Describe any characteristics of the users that </w:t>
-      </w:r>
-      <w:proofErr w:type="gramStart"/>
-      <w:r>
-        <w:rPr>
-          <w:i/>
-          <w:highlight w:val="yellow"/>
-        </w:rPr>
-        <w:t>have an effect on</w:t>
-      </w:r>
-      <w:proofErr w:type="gramEnd"/>
-      <w:r>
-        <w:rPr>
-          <w:i/>
-          <w:highlight w:val="yellow"/>
-        </w:rPr>
-        <w:t xml:space="preserve"> the requirements and eventual design of the product. For example: </w:t>
-      </w:r>
-    </w:p>
-    <w:p>
-      <w:pPr>
-        <w:pStyle w:val="ListParagraph"/>
-        <w:numPr>
-          <w:ilvl w:val="1"/>
-          <w:numId w:val="6"/>
-        </w:numPr>
-        <w:rPr>
-          <w:i/>
-          <w:highlight w:val="yellow"/>
-        </w:rPr>
-      </w:pPr>
-      <w:r>
-        <w:rPr>
-          <w:i/>
-          <w:highlight w:val="yellow"/>
-        </w:rPr>
-        <w:t>Physical abilities/disabilities</w:t>
-      </w:r>
-    </w:p>
-    <w:p>
-      <w:pPr>
-        <w:pStyle w:val="ListParagraph"/>
-        <w:numPr>
-          <w:ilvl w:val="1"/>
-          <w:numId w:val="6"/>
-        </w:numPr>
-        <w:rPr>
-          <w:i/>
-          <w:highlight w:val="yellow"/>
-        </w:rPr>
-      </w:pPr>
-      <w:r>
-        <w:rPr>
-          <w:i/>
-          <w:highlight w:val="yellow"/>
-        </w:rPr>
-        <w:t>Intellectual abilities/disabilities</w:t>
-      </w:r>
-    </w:p>
-    <w:p>
-      <w:pPr>
-        <w:pStyle w:val="ListParagraph"/>
-        <w:numPr>
-          <w:ilvl w:val="1"/>
-          <w:numId w:val="6"/>
-        </w:numPr>
-        <w:rPr>
-          <w:i/>
-          <w:highlight w:val="yellow"/>
-        </w:rPr>
-      </w:pPr>
-      <w:r>
-        <w:rPr>
-          <w:i/>
-          <w:highlight w:val="yellow"/>
-        </w:rPr>
-        <w:t>Attitude toward technology</w:t>
-      </w:r>
-    </w:p>
-    <w:p>
-      <w:pPr>
-        <w:pStyle w:val="ListParagraph"/>
-        <w:numPr>
-          <w:ilvl w:val="1"/>
-          <w:numId w:val="6"/>
-        </w:numPr>
-        <w:rPr>
-          <w:i/>
-          <w:highlight w:val="yellow"/>
-        </w:rPr>
-      </w:pPr>
-      <w:r>
-        <w:rPr>
-          <w:i/>
-          <w:highlight w:val="yellow"/>
-        </w:rPr>
-        <w:t>Education</w:t>
-      </w:r>
-    </w:p>
-    <w:p>
-      <w:pPr>
-        <w:pStyle w:val="ListParagraph"/>
-        <w:numPr>
-          <w:ilvl w:val="1"/>
-          <w:numId w:val="6"/>
-        </w:numPr>
-        <w:rPr>
-          <w:i/>
-          <w:highlight w:val="yellow"/>
-        </w:rPr>
-      </w:pPr>
-      <w:r>
-        <w:rPr>
-          <w:i/>
-          <w:highlight w:val="yellow"/>
-        </w:rPr>
-        <w:t>Linguistic skills</w:t>
-      </w:r>
-    </w:p>
-    <w:p>
-      <w:pPr>
-        <w:pStyle w:val="ListParagraph"/>
-        <w:numPr>
-          <w:ilvl w:val="1"/>
-          <w:numId w:val="6"/>
-        </w:numPr>
-        <w:rPr>
-          <w:i/>
-          <w:highlight w:val="yellow"/>
-        </w:rPr>
-      </w:pPr>
-      <w:r>
-        <w:rPr>
-          <w:i/>
-          <w:highlight w:val="yellow"/>
-        </w:rPr>
-        <w:t>Age group</w:t>
-      </w:r>
-    </w:p>
-    <w:p>
-      <w:pPr>
-        <w:pStyle w:val="ListParagraph"/>
-        <w:numPr>
-          <w:ilvl w:val="1"/>
-          <w:numId w:val="6"/>
-        </w:numPr>
-        <w:rPr>
-          <w:i/>
-          <w:highlight w:val="yellow"/>
-        </w:rPr>
-      </w:pPr>
-      <w:r>
-        <w:rPr>
-          <w:i/>
-          <w:highlight w:val="yellow"/>
-        </w:rPr>
-        <w:t>Gender</w:t>
-      </w:r>
-    </w:p>
-    <w:p/>
-    <w:p>
-      <w:pPr>
-        <w:pStyle w:val="Heading1"/>
-      </w:pPr>
-      <w:bookmarkStart w:id="6" w:name="_Toc517696153"/>
-      <w:r>
-        <w:t>4</w:t>
-      </w:r>
-      <w:r>
-        <w:t xml:space="preserve"> Product perspective</w:t>
-      </w:r>
-      <w:bookmarkEnd w:id="6"/>
-    </w:p>
-    <w:p>
-      <w:pPr>
-        <w:rPr>
-          <w:rFonts w:ascii="BDEGD F+ Arial MT" w:hAnsi="BDEGD F+ Arial MT" w:cs="BDEGD F+ Arial MT" w:hint="eastAsia"/>
-          <w:sz w:val="19"/>
-          <w:szCs w:val="19"/>
-        </w:rPr>
-      </w:pPr>
-    </w:p>
-    <w:p>
-      <w:pPr>
-        <w:rPr>
-          <w:rFonts w:ascii="BDEGD F+ Arial MT" w:hAnsi="BDEGD F+ Arial MT" w:cs="BDEGD F+ Arial MT" w:hint="eastAsia"/>
-          <w:sz w:val="19"/>
-          <w:szCs w:val="19"/>
-        </w:rPr>
-      </w:pPr>
-    </w:p>
-    <w:p>
-      <w:pPr>
-        <w:pStyle w:val="Heading2"/>
-      </w:pPr>
       <w:bookmarkStart w:id="7" w:name="_Toc517696154"/>
       <w:r>
-        <w:lastRenderedPageBreak/>
         <w:t>4</w:t>
       </w:r>
       <w:r>
@@ -3315,15 +2627,7 @@
           <w:sz w:val="24"/>
           <w:szCs w:val="24"/>
         </w:rPr>
-        <w:t>SRS</w:t>
-      </w:r>
-      <w:r>
-        <w:rPr>
-          <w:color w:val="FF0000"/>
-          <w:sz w:val="24"/>
-          <w:szCs w:val="24"/>
-        </w:rPr>
-        <w:t>:UX</w:t>
+        <w:t>SRS:UX</w:t>
       </w:r>
       <w:proofErr w:type="gramEnd"/>
       <w:r>
@@ -3519,23 +2823,64 @@
           <w:sz w:val="24"/>
           <w:szCs w:val="24"/>
         </w:rPr>
-        <w:t>SRS:</w:t>
-      </w:r>
+        <w:t>SRS:UX</w:t>
+      </w:r>
+      <w:proofErr w:type="gramEnd"/>
       <w:r>
         <w:rPr>
           <w:color w:val="FF0000"/>
           <w:sz w:val="24"/>
           <w:szCs w:val="24"/>
         </w:rPr>
-        <w:t>U</w:t>
-      </w:r>
+        <w:t>:5]</w:t>
+      </w:r>
+      <w:r>
+        <w:rPr>
+          <w:sz w:val="24"/>
+          <w:szCs w:val="24"/>
+        </w:rPr>
+        <w:tab/>
+      </w:r>
+      <w:r>
+        <w:rPr>
+          <w:sz w:val="24"/>
+          <w:szCs w:val="24"/>
+        </w:rPr>
+        <w:t>The application shall display a list of pets managed by the user.</w:t>
+      </w:r>
+      <w:commentRangeEnd w:id="10"/>
+      <w:r>
+        <w:rPr>
+          <w:rStyle w:val="CommentReference"/>
+        </w:rPr>
+        <w:commentReference w:id="10"/>
+      </w:r>
+    </w:p>
+    <w:p>
+      <w:pPr>
+        <w:rPr>
+          <w:sz w:val="24"/>
+          <w:szCs w:val="24"/>
+        </w:rPr>
+      </w:pPr>
+      <w:commentRangeStart w:id="11"/>
       <w:r>
         <w:rPr>
           <w:color w:val="FF0000"/>
           <w:sz w:val="24"/>
           <w:szCs w:val="24"/>
         </w:rPr>
-        <w:t>X</w:t>
+        <w:lastRenderedPageBreak/>
+        <w:t>[</w:t>
+      </w:r>
+      <w:proofErr w:type="gramStart"/>
+      <w:r>
+        <w:rPr>
+          <w:color w:val="FF0000"/>
+          <w:sz w:val="24"/>
+          <w:szCs w:val="24"/>
+        </w:rPr>
+        <w:t>SRS:UX</w:t>
       </w:r>
       <w:proofErr w:type="gramEnd"/>
       <w:r>
@@ -3544,23 +2889,63 @@
           <w:sz w:val="24"/>
           <w:szCs w:val="24"/>
         </w:rPr>
-        <w:t>:</w:t>
-      </w:r>
+        <w:t>:6]</w:t>
+      </w:r>
+      <w:r>
+        <w:rPr>
+          <w:sz w:val="24"/>
+          <w:szCs w:val="24"/>
+        </w:rPr>
+        <w:tab/>
+      </w:r>
+      <w:r>
+        <w:rPr>
+          <w:sz w:val="24"/>
+          <w:szCs w:val="24"/>
+        </w:rPr>
+        <w:t>The application shall display the menu plan for any lizard in the pet list.</w:t>
+      </w:r>
+      <w:commentRangeEnd w:id="11"/>
+      <w:r>
+        <w:rPr>
+          <w:rStyle w:val="CommentReference"/>
+        </w:rPr>
+        <w:commentReference w:id="11"/>
+      </w:r>
+    </w:p>
+    <w:p>
+      <w:pPr>
+        <w:rPr>
+          <w:sz w:val="24"/>
+          <w:szCs w:val="24"/>
+        </w:rPr>
+      </w:pPr>
+      <w:commentRangeStart w:id="12"/>
       <w:r>
         <w:rPr>
           <w:color w:val="FF0000"/>
           <w:sz w:val="24"/>
           <w:szCs w:val="24"/>
         </w:rPr>
-        <w:t>5</w:t>
-      </w:r>
+        <w:t>[</w:t>
+      </w:r>
+      <w:proofErr w:type="gramStart"/>
       <w:r>
         <w:rPr>
           <w:color w:val="FF0000"/>
           <w:sz w:val="24"/>
           <w:szCs w:val="24"/>
         </w:rPr>
-        <w:t>]</w:t>
+        <w:t>SRS:UX</w:t>
+      </w:r>
+      <w:proofErr w:type="gramEnd"/>
+      <w:r>
+        <w:rPr>
+          <w:color w:val="FF0000"/>
+          <w:sz w:val="24"/>
+          <w:szCs w:val="24"/>
+        </w:rPr>
+        <w:t>:7]</w:t>
       </w:r>
       <w:r>
         <w:rPr>
@@ -3574,24 +2959,24 @@
           <w:sz w:val="24"/>
           <w:szCs w:val="24"/>
         </w:rPr>
-        <w:t>The application shall display a list of pets managed by the user.</w:t>
-      </w:r>
-      <w:commentRangeEnd w:id="10"/>
+        <w:t>The application shall display the monthly view of a menu plan for any lizard in the pet list</w:t>
+      </w:r>
+      <w:commentRangeEnd w:id="12"/>
       <w:r>
         <w:rPr>
           <w:rStyle w:val="CommentReference"/>
         </w:rPr>
-        <w:commentReference w:id="10"/>
-      </w:r>
-    </w:p>
-    <w:p>
-      <w:pPr>
-        <w:rPr>
-          <w:sz w:val="24"/>
-          <w:szCs w:val="24"/>
-        </w:rPr>
-      </w:pPr>
-      <w:commentRangeStart w:id="11"/>
+        <w:commentReference w:id="12"/>
+      </w:r>
+    </w:p>
+    <w:p>
+      <w:pPr>
+        <w:rPr>
+          <w:sz w:val="24"/>
+          <w:szCs w:val="24"/>
+        </w:rPr>
+      </w:pPr>
+      <w:commentRangeStart w:id="13"/>
       <w:r>
         <w:rPr>
           <w:color w:val="FF0000"/>
@@ -3607,225 +2992,16 @@
           <w:sz w:val="24"/>
           <w:szCs w:val="24"/>
         </w:rPr>
-        <w:t>SRS:</w:t>
-      </w:r>
+        <w:t>SRS:UX</w:t>
+      </w:r>
+      <w:proofErr w:type="gramEnd"/>
       <w:r>
         <w:rPr>
           <w:color w:val="FF0000"/>
           <w:sz w:val="24"/>
           <w:szCs w:val="24"/>
         </w:rPr>
-        <w:t>U</w:t>
-      </w:r>
-      <w:r>
-        <w:rPr>
-          <w:color w:val="FF0000"/>
-          <w:sz w:val="24"/>
-          <w:szCs w:val="24"/>
-        </w:rPr>
-        <w:t>X</w:t>
-      </w:r>
-      <w:proofErr w:type="gramEnd"/>
-      <w:r>
-        <w:rPr>
-          <w:color w:val="FF0000"/>
-          <w:sz w:val="24"/>
-          <w:szCs w:val="24"/>
-        </w:rPr>
-        <w:t>:</w:t>
-      </w:r>
-      <w:r>
-        <w:rPr>
-          <w:color w:val="FF0000"/>
-          <w:sz w:val="24"/>
-          <w:szCs w:val="24"/>
-        </w:rPr>
-        <w:t>6</w:t>
-      </w:r>
-      <w:r>
-        <w:rPr>
-          <w:color w:val="FF0000"/>
-          <w:sz w:val="24"/>
-          <w:szCs w:val="24"/>
-        </w:rPr>
-        <w:t>]</w:t>
-      </w:r>
-      <w:r>
-        <w:rPr>
-          <w:sz w:val="24"/>
-          <w:szCs w:val="24"/>
-        </w:rPr>
-        <w:tab/>
-      </w:r>
-      <w:r>
-        <w:rPr>
-          <w:sz w:val="24"/>
-          <w:szCs w:val="24"/>
-        </w:rPr>
-        <w:t>The application shall display the menu plan for any lizard in the pet list.</w:t>
-      </w:r>
-      <w:commentRangeEnd w:id="11"/>
-      <w:r>
-        <w:rPr>
-          <w:rStyle w:val="CommentReference"/>
-        </w:rPr>
-        <w:commentReference w:id="11"/>
-      </w:r>
-    </w:p>
-    <w:p>
-      <w:pPr>
-        <w:rPr>
-          <w:sz w:val="24"/>
-          <w:szCs w:val="24"/>
-        </w:rPr>
-      </w:pPr>
-      <w:commentRangeStart w:id="12"/>
-      <w:r>
-        <w:rPr>
-          <w:color w:val="FF0000"/>
-          <w:sz w:val="24"/>
-          <w:szCs w:val="24"/>
-        </w:rPr>
-        <w:t>[</w:t>
-      </w:r>
-      <w:proofErr w:type="gramStart"/>
-      <w:r>
-        <w:rPr>
-          <w:color w:val="FF0000"/>
-          <w:sz w:val="24"/>
-          <w:szCs w:val="24"/>
-        </w:rPr>
-        <w:t>SRS:</w:t>
-      </w:r>
-      <w:r>
-        <w:rPr>
-          <w:color w:val="FF0000"/>
-          <w:sz w:val="24"/>
-          <w:szCs w:val="24"/>
-        </w:rPr>
-        <w:t>U</w:t>
-      </w:r>
-      <w:r>
-        <w:rPr>
-          <w:color w:val="FF0000"/>
-          <w:sz w:val="24"/>
-          <w:szCs w:val="24"/>
-        </w:rPr>
-        <w:t>X</w:t>
-      </w:r>
-      <w:proofErr w:type="gramEnd"/>
-      <w:r>
-        <w:rPr>
-          <w:color w:val="FF0000"/>
-          <w:sz w:val="24"/>
-          <w:szCs w:val="24"/>
-        </w:rPr>
-        <w:t>:</w:t>
-      </w:r>
-      <w:r>
-        <w:rPr>
-          <w:color w:val="FF0000"/>
-          <w:sz w:val="24"/>
-          <w:szCs w:val="24"/>
-        </w:rPr>
-        <w:t>7</w:t>
-      </w:r>
-      <w:r>
-        <w:rPr>
-          <w:color w:val="FF0000"/>
-          <w:sz w:val="24"/>
-          <w:szCs w:val="24"/>
-        </w:rPr>
-        <w:t>]</w:t>
-      </w:r>
-      <w:r>
-        <w:rPr>
-          <w:sz w:val="24"/>
-          <w:szCs w:val="24"/>
-        </w:rPr>
-        <w:tab/>
-      </w:r>
-      <w:r>
-        <w:rPr>
-          <w:sz w:val="24"/>
-          <w:szCs w:val="24"/>
-        </w:rPr>
-        <w:t>The application shall display the monthly view of a menu plan for any lizard in the pet list</w:t>
-      </w:r>
-      <w:commentRangeEnd w:id="12"/>
-      <w:r>
-        <w:rPr>
-          <w:rStyle w:val="CommentReference"/>
-        </w:rPr>
-        <w:commentReference w:id="12"/>
-      </w:r>
-    </w:p>
-    <w:p>
-      <w:pPr>
-        <w:rPr>
-          <w:rFonts w:hint="eastAsia"/>
-          <w:sz w:val="24"/>
-          <w:szCs w:val="24"/>
-        </w:rPr>
-      </w:pPr>
-      <w:commentRangeStart w:id="13"/>
-      <w:r>
-        <w:rPr>
-          <w:color w:val="FF0000"/>
-          <w:sz w:val="24"/>
-          <w:szCs w:val="24"/>
-        </w:rPr>
-        <w:t>[</w:t>
-      </w:r>
-      <w:proofErr w:type="gramStart"/>
-      <w:r>
-        <w:rPr>
-          <w:color w:val="FF0000"/>
-          <w:sz w:val="24"/>
-          <w:szCs w:val="24"/>
-        </w:rPr>
-        <w:t>SRS:</w:t>
-      </w:r>
-      <w:r>
-        <w:rPr>
-          <w:color w:val="FF0000"/>
-          <w:sz w:val="24"/>
-          <w:szCs w:val="24"/>
-        </w:rPr>
-        <w:t>U</w:t>
-      </w:r>
-      <w:r>
-        <w:rPr>
-          <w:color w:val="FF0000"/>
-          <w:sz w:val="24"/>
-          <w:szCs w:val="24"/>
-        </w:rPr>
-        <w:t>X</w:t>
-      </w:r>
-      <w:proofErr w:type="gramEnd"/>
-      <w:r>
-        <w:rPr>
-          <w:color w:val="FF0000"/>
-          <w:sz w:val="24"/>
-          <w:szCs w:val="24"/>
-        </w:rPr>
-        <w:t>:</w:t>
-      </w:r>
-      <w:r>
-        <w:rPr>
-          <w:color w:val="FF0000"/>
-          <w:sz w:val="24"/>
-          <w:szCs w:val="24"/>
-        </w:rPr>
-        <w:t>8</w:t>
-      </w:r>
-      <w:r>
-        <w:rPr>
-          <w:color w:val="FF0000"/>
-          <w:sz w:val="24"/>
-          <w:szCs w:val="24"/>
-        </w:rPr>
-        <w:t>]</w:t>
+        <w:t>:8]</w:t>
       </w:r>
       <w:r>
         <w:rPr>
@@ -3928,246 +3104,24 @@
     </w:p>
     <w:p>
       <w:pPr>
-        <w:rPr>
-          <w:rFonts w:cs="BDEGD F+ Arial MT"/>
-          <w:i/>
-          <w:sz w:val="20"/>
-          <w:szCs w:val="20"/>
-          <w:highlight w:val="yellow"/>
-        </w:rPr>
-      </w:pPr>
-      <w:r>
-        <w:rPr>
-          <w:rFonts w:cs="BDEGD F+ Arial MT"/>
-          <w:i/>
-          <w:sz w:val="20"/>
-          <w:szCs w:val="20"/>
-          <w:highlight w:val="yellow"/>
-        </w:rPr>
-        <w:t xml:space="preserve">Specification of the </w:t>
-      </w:r>
-      <w:r>
-        <w:rPr>
-          <w:rFonts w:cs="BDEGD F+ Arial MT"/>
-          <w:i/>
-          <w:sz w:val="20"/>
-          <w:szCs w:val="20"/>
-          <w:highlight w:val="yellow"/>
-        </w:rPr>
-        <w:t>d</w:t>
-      </w:r>
-      <w:r>
-        <w:rPr>
-          <w:i/>
-          <w:sz w:val="20"/>
-          <w:szCs w:val="20"/>
-          <w:highlight w:val="yellow"/>
-        </w:rPr>
-        <w:t>eployment environment</w:t>
-      </w:r>
-      <w:r>
-        <w:rPr>
-          <w:i/>
-          <w:highlight w:val="yellow"/>
-        </w:rPr>
-        <w:t xml:space="preserve"> </w:t>
-      </w:r>
-      <w:r>
-        <w:rPr>
-          <w:rFonts w:cs="BDEGD F+ Arial MT"/>
-          <w:i/>
-          <w:sz w:val="20"/>
-          <w:szCs w:val="20"/>
-          <w:highlight w:val="yellow"/>
-        </w:rPr>
-        <w:t xml:space="preserve">that </w:t>
-      </w:r>
-      <w:r>
-        <w:rPr>
-          <w:rFonts w:cs="BDEGD F+ Arial MT"/>
-          <w:i/>
-          <w:sz w:val="20"/>
-          <w:szCs w:val="20"/>
-          <w:highlight w:val="yellow"/>
-        </w:rPr>
-        <w:t>is</w:t>
-      </w:r>
-      <w:r>
-        <w:rPr>
-          <w:rFonts w:cs="BDEGD F+ Arial MT"/>
-          <w:i/>
-          <w:sz w:val="20"/>
-          <w:szCs w:val="20"/>
-          <w:highlight w:val="yellow"/>
-        </w:rPr>
-        <w:t xml:space="preserve"> </w:t>
-      </w:r>
-      <w:r>
-        <w:rPr>
-          <w:rFonts w:cs="BDEGD F+ Arial MT"/>
-          <w:i/>
-          <w:sz w:val="20"/>
-          <w:szCs w:val="20"/>
-          <w:highlight w:val="yellow"/>
-        </w:rPr>
-        <w:t xml:space="preserve">required for the installation and operation of the </w:t>
-      </w:r>
-      <w:r>
-        <w:rPr>
-          <w:rFonts w:cs="BDEGD F+ Arial MT"/>
-          <w:i/>
-          <w:sz w:val="20"/>
-          <w:szCs w:val="20"/>
-          <w:highlight w:val="yellow"/>
-        </w:rPr>
-        <w:t xml:space="preserve">software. </w:t>
-      </w:r>
-    </w:p>
-    <w:p>
-      <w:pPr>
         <w:tabs>
           <w:tab w:val="left" w:pos="1520"/>
         </w:tabs>
         <w:rPr>
-          <w:i/>
-          <w:sz w:val="20"/>
-          <w:szCs w:val="20"/>
-          <w:highlight w:val="yellow"/>
-        </w:rPr>
-      </w:pPr>
-      <w:r>
-        <w:rPr>
-          <w:i/>
-          <w:sz w:val="20"/>
-          <w:szCs w:val="20"/>
-          <w:highlight w:val="yellow"/>
-        </w:rPr>
-        <w:t xml:space="preserve">If any modifications to the customer’s work area would be required by your system, then document that here.  </w:t>
-      </w:r>
-      <w:r>
-        <w:rPr>
-          <w:i/>
-          <w:sz w:val="20"/>
-          <w:szCs w:val="20"/>
-          <w:highlight w:val="yellow"/>
-        </w:rPr>
-        <w:t>Any equipment the customer would need to buy or any software setup that needs to be done so that your system will install and operate correctly should be documented here.</w:t>
-      </w:r>
-    </w:p>
-    <w:p>
-      <w:pPr>
-        <w:tabs>
-          <w:tab w:val="left" w:pos="1520"/>
-        </w:tabs>
-        <w:rPr>
-          <w:i/>
-          <w:sz w:val="20"/>
-          <w:szCs w:val="20"/>
-          <w:highlight w:val="yellow"/>
-        </w:rPr>
-      </w:pPr>
-      <w:r>
-        <w:rPr>
-          <w:i/>
-          <w:sz w:val="20"/>
-          <w:szCs w:val="20"/>
-          <w:highlight w:val="yellow"/>
-        </w:rPr>
-        <w:t xml:space="preserve">This could be hardware-specific, </w:t>
-      </w:r>
-      <w:proofErr w:type="gramStart"/>
-      <w:r>
-        <w:rPr>
-          <w:i/>
-          <w:sz w:val="20"/>
-          <w:szCs w:val="20"/>
-          <w:highlight w:val="yellow"/>
-        </w:rPr>
-        <w:t>For</w:t>
-      </w:r>
-      <w:proofErr w:type="gramEnd"/>
-      <w:r>
-        <w:rPr>
-          <w:i/>
-          <w:sz w:val="20"/>
-          <w:szCs w:val="20"/>
-          <w:highlight w:val="yellow"/>
-        </w:rPr>
-        <w:t xml:space="preserve"> instance, “A 100Kw backup generator and 10000 BTU air conditioning system must be installed at the user site prior to software installation”.</w:t>
-      </w:r>
-    </w:p>
-    <w:p>
-      <w:pPr>
-        <w:tabs>
-          <w:tab w:val="left" w:pos="1520"/>
-        </w:tabs>
-        <w:rPr>
-          <w:i/>
-          <w:sz w:val="20"/>
-          <w:szCs w:val="20"/>
-        </w:rPr>
-      </w:pPr>
-      <w:r>
-        <w:rPr>
-          <w:i/>
-          <w:sz w:val="20"/>
-          <w:szCs w:val="20"/>
-          <w:highlight w:val="yellow"/>
-        </w:rPr>
-        <w:t>This could also be software-specific like, “New data tables created for this system must be installed on the company’s existing DB server and populated prior to system activation.”</w:t>
-      </w:r>
-      <w:r>
-        <w:rPr>
-          <w:i/>
-          <w:sz w:val="20"/>
-          <w:szCs w:val="20"/>
-        </w:rPr>
-        <w:t xml:space="preserve">  </w:t>
-      </w:r>
-    </w:p>
-    <w:p>
-      <w:pPr>
-        <w:tabs>
-          <w:tab w:val="left" w:pos="1520"/>
-        </w:tabs>
-        <w:rPr>
           <w:iCs/>
           <w:sz w:val="24"/>
           <w:szCs w:val="24"/>
         </w:rPr>
       </w:pPr>
-    </w:p>
-    <w:p>
-      <w:pPr>
-        <w:pStyle w:val="Heading1"/>
-      </w:pPr>
-      <w:bookmarkStart w:id="17" w:name="_Toc517696159"/>
-      <w:r>
-        <w:t>5</w:t>
-      </w:r>
-      <w:r>
-        <w:t xml:space="preserve"> Assumpti</w:t>
-      </w:r>
-      <w:r>
-        <w:t>ons and D</w:t>
-      </w:r>
-      <w:r>
-        <w:t>ependencies</w:t>
-      </w:r>
-      <w:bookmarkEnd w:id="17"/>
-      <w:r>
-        <w:t xml:space="preserve"> </w:t>
-      </w:r>
-    </w:p>
-    <w:p>
-      <w:pPr>
+      <w:r>
         <w:rPr>
           <w:rFonts w:cs="BDEGD F+ Arial MT"/>
           <w:iCs/>
           <w:sz w:val="24"/>
           <w:szCs w:val="24"/>
         </w:rPr>
-      </w:pPr>
+        <w:t xml:space="preserve">Android </w:t>
+      </w:r>
       <w:r>
         <w:rPr>
           <w:rFonts w:cs="BDEGD F+ Arial MT"/>
@@ -4175,29 +3129,49 @@
           <w:sz w:val="24"/>
           <w:szCs w:val="24"/>
         </w:rPr>
-        <w:t xml:space="preserve">The user is on an Android smartphone with </w:t>
-      </w:r>
-      <w:proofErr w:type="gramStart"/>
-      <w:r>
+        <w:t>OS running on a smart phone is the only requirement. Data tables will be created and populated by the application and do not need to be handled by the user.</w:t>
+      </w:r>
+    </w:p>
+    <w:p>
+      <w:pPr>
+        <w:pStyle w:val="Heading1"/>
+      </w:pPr>
+      <w:bookmarkStart w:id="17" w:name="_Toc517696159"/>
+      <w:r>
+        <w:t>5</w:t>
+      </w:r>
+      <w:r>
+        <w:t xml:space="preserve"> Assumpti</w:t>
+      </w:r>
+      <w:r>
+        <w:t>ons and D</w:t>
+      </w:r>
+      <w:r>
+        <w:t>ependencies</w:t>
+      </w:r>
+      <w:bookmarkEnd w:id="17"/>
+      <w:r>
+        <w:t xml:space="preserve"> </w:t>
+      </w:r>
+    </w:p>
+    <w:p>
+      <w:pPr>
         <w:rPr>
           <w:rFonts w:cs="BDEGD F+ Arial MT"/>
           <w:iCs/>
           <w:sz w:val="24"/>
           <w:szCs w:val="24"/>
         </w:rPr>
-        <w:t>version ???</w:t>
-      </w:r>
-      <w:proofErr w:type="gramEnd"/>
-    </w:p>
-    <w:p>
-      <w:pPr>
+      </w:pPr>
+      <w:r>
         <w:rPr>
           <w:rFonts w:cs="BDEGD F+ Arial MT"/>
           <w:iCs/>
           <w:sz w:val="24"/>
           <w:szCs w:val="24"/>
         </w:rPr>
-      </w:pPr>
+        <w:t>The user is on an Android smartphone</w:t>
+      </w:r>
       <w:r>
         <w:rPr>
           <w:rFonts w:cs="BDEGD F+ Arial MT"/>
@@ -4205,18 +3179,17 @@
           <w:sz w:val="24"/>
           <w:szCs w:val="24"/>
         </w:rPr>
-        <w:t>The user is an owner of or familiar with lizards and their diets.</w:t>
-      </w:r>
-    </w:p>
-    <w:p>
-      <w:pPr>
+        <w:t xml:space="preserve">. </w:t>
+      </w:r>
+      <w:r>
         <w:rPr>
           <w:rFonts w:cs="BDEGD F+ Arial MT"/>
           <w:iCs/>
           <w:sz w:val="24"/>
           <w:szCs w:val="24"/>
         </w:rPr>
-      </w:pPr>
+        <w:t>The user is an owner of or familiar with lizards and their diets.</w:t>
+      </w:r>
       <w:r>
         <w:rPr>
           <w:rFonts w:cs="BDEGD F+ Arial MT"/>
@@ -4224,18 +3197,17 @@
           <w:sz w:val="24"/>
           <w:szCs w:val="24"/>
         </w:rPr>
-        <w:t>The user reads and understands English.</w:t>
-      </w:r>
-    </w:p>
-    <w:p>
-      <w:pPr>
+        <w:t xml:space="preserve"> </w:t>
+      </w:r>
+      <w:r>
         <w:rPr>
           <w:rFonts w:cs="BDEGD F+ Arial MT"/>
           <w:iCs/>
           <w:sz w:val="24"/>
           <w:szCs w:val="24"/>
         </w:rPr>
-      </w:pPr>
+        <w:t>The user reads and understands English.</w:t>
+      </w:r>
       <w:r>
         <w:rPr>
           <w:rFonts w:cs="BDEGD F+ Arial MT"/>
@@ -4243,6 +3215,15 @@
           <w:sz w:val="24"/>
           <w:szCs w:val="24"/>
         </w:rPr>
+        <w:t xml:space="preserve"> </w:t>
+      </w:r>
+      <w:r>
+        <w:rPr>
+          <w:rFonts w:cs="BDEGD F+ Arial MT"/>
+          <w:iCs/>
+          <w:sz w:val="24"/>
+          <w:szCs w:val="24"/>
+        </w:rPr>
         <w:t>The user has access to a grocery store.</w:t>
       </w:r>
     </w:p>
@@ -4306,15 +3287,7 @@
           <w:sz w:val="24"/>
           <w:szCs w:val="24"/>
         </w:rPr>
-        <w:t>SRS:</w:t>
-      </w:r>
-      <w:r>
-        <w:rPr>
-          <w:color w:val="FF0000"/>
-          <w:sz w:val="24"/>
-          <w:szCs w:val="24"/>
-        </w:rPr>
-        <w:t>FX</w:t>
+        <w:t>SRS:FX</w:t>
       </w:r>
       <w:proofErr w:type="gramEnd"/>
       <w:r>
@@ -4436,6 +3409,102 @@
           <w:sz w:val="24"/>
           <w:szCs w:val="24"/>
         </w:rPr>
+        <w:t>:3]</w:t>
+      </w:r>
+      <w:r>
+        <w:rPr>
+          <w:sz w:val="24"/>
+          <w:szCs w:val="24"/>
+        </w:rPr>
+        <w:tab/>
+      </w:r>
+      <w:r>
+        <w:rPr>
+          <w:sz w:val="24"/>
+          <w:szCs w:val="24"/>
+        </w:rPr>
+        <w:t>The application shall pull list of valid foods from the Food Database to build a Food Bank.</w:t>
+      </w:r>
+    </w:p>
+    <w:p>
+      <w:pPr>
+        <w:rPr>
+          <w:sz w:val="24"/>
+          <w:szCs w:val="24"/>
+        </w:rPr>
+      </w:pPr>
+      <w:r>
+        <w:rPr>
+          <w:color w:val="FF0000"/>
+          <w:sz w:val="24"/>
+          <w:szCs w:val="24"/>
+        </w:rPr>
+        <w:t>[</w:t>
+      </w:r>
+      <w:proofErr w:type="gramStart"/>
+      <w:r>
+        <w:rPr>
+          <w:color w:val="FF0000"/>
+          <w:sz w:val="24"/>
+          <w:szCs w:val="24"/>
+        </w:rPr>
+        <w:t>SRS:FX</w:t>
+      </w:r>
+      <w:proofErr w:type="gramEnd"/>
+      <w:r>
+        <w:rPr>
+          <w:color w:val="FF0000"/>
+          <w:sz w:val="24"/>
+          <w:szCs w:val="24"/>
+        </w:rPr>
+        <w:t>:4]</w:t>
+      </w:r>
+      <w:r>
+        <w:rPr>
+          <w:sz w:val="24"/>
+          <w:szCs w:val="24"/>
+        </w:rPr>
+        <w:tab/>
+      </w:r>
+      <w:r>
+        <w:rPr>
+          <w:sz w:val="24"/>
+          <w:szCs w:val="24"/>
+        </w:rPr>
+        <w:t>The user shall be able to modify the portions they have in stock of items in the food bank.</w:t>
+      </w:r>
+    </w:p>
+    <w:p>
+      <w:pPr>
+        <w:rPr>
+          <w:sz w:val="24"/>
+          <w:szCs w:val="24"/>
+        </w:rPr>
+      </w:pPr>
+      <w:r>
+        <w:rPr>
+          <w:color w:val="FF0000"/>
+          <w:sz w:val="24"/>
+          <w:szCs w:val="24"/>
+        </w:rPr>
+        <w:t>[</w:t>
+      </w:r>
+      <w:proofErr w:type="gramStart"/>
+      <w:r>
+        <w:rPr>
+          <w:color w:val="FF0000"/>
+          <w:sz w:val="24"/>
+          <w:szCs w:val="24"/>
+        </w:rPr>
+        <w:t>SRS:FX</w:t>
+      </w:r>
+      <w:proofErr w:type="gramEnd"/>
+      <w:r>
+        <w:rPr>
+          <w:color w:val="FF0000"/>
+          <w:sz w:val="24"/>
+          <w:szCs w:val="24"/>
+        </w:rPr>
         <w:t>:</w:t>
       </w:r>
       <w:r>
@@ -4444,7 +3513,7 @@
           <w:sz w:val="24"/>
           <w:szCs w:val="24"/>
         </w:rPr>
-        <w:t>3</w:t>
+        <w:t>5</w:t>
       </w:r>
       <w:r>
         <w:rPr>
@@ -4466,7 +3535,7 @@
           <w:sz w:val="24"/>
           <w:szCs w:val="24"/>
         </w:rPr>
-        <w:t>The application shall pull list of valid foods from the Food Database to build a Food Bank.</w:t>
+        <w:t>The user shall be able to remove items from the food bank</w:t>
       </w:r>
     </w:p>
     <w:p>
@@ -4508,7 +3577,7 @@
           <w:sz w:val="24"/>
           <w:szCs w:val="24"/>
         </w:rPr>
-        <w:t>4</w:t>
+        <w:t>6</w:t>
       </w:r>
       <w:r>
         <w:rPr>
@@ -4530,7 +3599,7 @@
           <w:sz w:val="24"/>
           <w:szCs w:val="24"/>
         </w:rPr>
-        <w:t>The user shall be able to modify the portions they have in stock of items in the food bank.</w:t>
+        <w:t>The user shall be able to add pets to the pet list.</w:t>
       </w:r>
     </w:p>
     <w:p>
@@ -4572,7 +3641,7 @@
           <w:sz w:val="24"/>
           <w:szCs w:val="24"/>
         </w:rPr>
-        <w:t>5</w:t>
+        <w:t>7</w:t>
       </w:r>
       <w:r>
         <w:rPr>
@@ -4594,7 +3663,7 @@
           <w:sz w:val="24"/>
           <w:szCs w:val="24"/>
         </w:rPr>
-        <w:t>The user shall be able to remove items from the food bank</w:t>
+        <w:t>The user shall be able to edit attributes of pets in the pet list</w:t>
       </w:r>
     </w:p>
     <w:p>
@@ -4636,7 +3705,7 @@
           <w:sz w:val="24"/>
           <w:szCs w:val="24"/>
         </w:rPr>
-        <w:t>6</w:t>
+        <w:t>8</w:t>
       </w:r>
       <w:r>
         <w:rPr>
@@ -4658,7 +3727,7 @@
           <w:sz w:val="24"/>
           <w:szCs w:val="24"/>
         </w:rPr>
-        <w:t>The user shall be able to add pets to the pet list.</w:t>
+        <w:t>The application shall allow the user to scroll between months when in the monthly view.</w:t>
       </w:r>
     </w:p>
     <w:p>
@@ -4700,7 +3769,7 @@
           <w:sz w:val="24"/>
           <w:szCs w:val="24"/>
         </w:rPr>
-        <w:t>7</w:t>
+        <w:t>9</w:t>
       </w:r>
       <w:r>
         <w:rPr>
@@ -4722,7 +3791,7 @@
           <w:sz w:val="24"/>
           <w:szCs w:val="24"/>
         </w:rPr>
-        <w:t>The user shall be able to edit attributes of pets in the pet list</w:t>
+        <w:t>The application shall allow the user to switch between pets when viewing their daily meal plan</w:t>
       </w:r>
     </w:p>
     <w:p>
@@ -4756,7 +3825,7 @@
           <w:sz w:val="24"/>
           <w:szCs w:val="24"/>
         </w:rPr>
-        <w:t>:</w:t>
+        <w:t>:1</w:t>
       </w:r>
       <w:r>
         <w:rPr>
@@ -4764,7 +3833,7 @@
           <w:sz w:val="24"/>
           <w:szCs w:val="24"/>
         </w:rPr>
-        <w:t>8</w:t>
+        <w:t>0</w:t>
       </w:r>
       <w:r>
         <w:rPr>
@@ -4786,7 +3855,7 @@
           <w:sz w:val="24"/>
           <w:szCs w:val="24"/>
         </w:rPr>
-        <w:t>The application shall allow the user to scroll between months when in the monthly view.</w:t>
+        <w:t>The application shall display the total sum of food portions needed for the day.</w:t>
       </w:r>
     </w:p>
     <w:p>
@@ -4821,151 +3890,7 @@
           <w:sz w:val="24"/>
           <w:szCs w:val="24"/>
         </w:rPr>
-        <w:t>:</w:t>
-      </w:r>
-      <w:r>
-        <w:rPr>
-          <w:color w:val="FF0000"/>
-          <w:sz w:val="24"/>
-          <w:szCs w:val="24"/>
-        </w:rPr>
-        <w:t>9</w:t>
-      </w:r>
-      <w:r>
-        <w:rPr>
-          <w:color w:val="FF0000"/>
-          <w:sz w:val="24"/>
-          <w:szCs w:val="24"/>
-        </w:rPr>
-        <w:t>]</w:t>
-      </w:r>
-      <w:r>
-        <w:rPr>
-          <w:sz w:val="24"/>
-          <w:szCs w:val="24"/>
-        </w:rPr>
-        <w:tab/>
-      </w:r>
-      <w:r>
-        <w:rPr>
-          <w:sz w:val="24"/>
-          <w:szCs w:val="24"/>
-        </w:rPr>
-        <w:t>The application shall allow the user to switch between pets when viewing their daily meal plan</w:t>
-      </w:r>
-    </w:p>
-    <w:p>
-      <w:pPr>
-        <w:rPr>
-          <w:sz w:val="24"/>
-          <w:szCs w:val="24"/>
-        </w:rPr>
-      </w:pPr>
-      <w:r>
-        <w:rPr>
-          <w:color w:val="FF0000"/>
-          <w:sz w:val="24"/>
-          <w:szCs w:val="24"/>
-        </w:rPr>
-        <w:t>[</w:t>
-      </w:r>
-      <w:proofErr w:type="gramStart"/>
-      <w:r>
-        <w:rPr>
-          <w:color w:val="FF0000"/>
-          <w:sz w:val="24"/>
-          <w:szCs w:val="24"/>
-        </w:rPr>
-        <w:t>SRS:FX</w:t>
-      </w:r>
-      <w:proofErr w:type="gramEnd"/>
-      <w:r>
-        <w:rPr>
-          <w:color w:val="FF0000"/>
-          <w:sz w:val="24"/>
-          <w:szCs w:val="24"/>
-        </w:rPr>
-        <w:t>:1</w:t>
-      </w:r>
-      <w:r>
-        <w:rPr>
-          <w:color w:val="FF0000"/>
-          <w:sz w:val="24"/>
-          <w:szCs w:val="24"/>
-        </w:rPr>
-        <w:t>0</w:t>
-      </w:r>
-      <w:r>
-        <w:rPr>
-          <w:color w:val="FF0000"/>
-          <w:sz w:val="24"/>
-          <w:szCs w:val="24"/>
-        </w:rPr>
-        <w:t>]</w:t>
-      </w:r>
-      <w:r>
-        <w:rPr>
-          <w:sz w:val="24"/>
-          <w:szCs w:val="24"/>
-        </w:rPr>
-        <w:tab/>
-      </w:r>
-      <w:r>
-        <w:rPr>
-          <w:sz w:val="24"/>
-          <w:szCs w:val="24"/>
-        </w:rPr>
-        <w:t>The application shall display the total sum of food portions needed for the day.</w:t>
-      </w:r>
-    </w:p>
-    <w:p>
-      <w:pPr>
-        <w:rPr>
-          <w:sz w:val="24"/>
-          <w:szCs w:val="24"/>
-        </w:rPr>
-      </w:pPr>
-      <w:r>
-        <w:rPr>
-          <w:color w:val="FF0000"/>
-          <w:sz w:val="24"/>
-          <w:szCs w:val="24"/>
-        </w:rPr>
-        <w:t>[</w:t>
-      </w:r>
-      <w:proofErr w:type="gramStart"/>
-      <w:r>
-        <w:rPr>
-          <w:color w:val="FF0000"/>
-          <w:sz w:val="24"/>
-          <w:szCs w:val="24"/>
-        </w:rPr>
-        <w:t>SRS:FX</w:t>
-      </w:r>
-      <w:proofErr w:type="gramEnd"/>
-      <w:r>
-        <w:rPr>
-          <w:color w:val="FF0000"/>
-          <w:sz w:val="24"/>
-          <w:szCs w:val="24"/>
-        </w:rPr>
-        <w:t>:</w:t>
-      </w:r>
-      <w:r>
-        <w:rPr>
-          <w:color w:val="FF0000"/>
-          <w:sz w:val="24"/>
-          <w:szCs w:val="24"/>
-        </w:rPr>
-        <w:t>11</w:t>
-      </w:r>
-      <w:r>
-        <w:rPr>
-          <w:color w:val="FF0000"/>
-          <w:sz w:val="24"/>
-          <w:szCs w:val="24"/>
-        </w:rPr>
-        <w:t>]</w:t>
+        <w:t>:11]</w:t>
       </w:r>
       <w:r>
         <w:rPr>
@@ -5262,16 +4187,15 @@
         </w:rPr>
         <w:t>Pet data and Food Bank data will be kept if the app crashes.</w:t>
       </w:r>
-    </w:p>
-    <w:p>
-      <w:pPr>
+      <w:r>
         <w:rPr>
           <w:rFonts w:cs="BDEGD F+ Arial MT"/>
           <w:iCs/>
           <w:sz w:val="24"/>
           <w:szCs w:val="24"/>
         </w:rPr>
-      </w:pPr>
+        <w:t xml:space="preserve"> </w:t>
+      </w:r>
       <w:r>
         <w:rPr>
           <w:rFonts w:cs="BDEGD F+ Arial MT"/>
@@ -5724,7 +4648,7 @@
         <w:color w:val="1F4E79" w:themeColor="accent1" w:themeShade="80"/>
         <w:sz w:val="18"/>
       </w:rPr>
-      <w:t>03/04/22</w:t>
+      <w:t>03/07/22</w:t>
     </w:r>
     <w:r>
       <w:rPr>

</xml_diff>